<commit_message>
tekst veranderd om te testen
</commit_message>
<xml_diff>
--- a/Offerte - 81744.docx
+++ b/Offerte - 81744.docx
@@ -162,7 +162,7 @@
         <w:rPr>
           <w:lang w:val="nl-NL"/>
         </w:rPr>
-        <w:t>10</w:t>
+        <w:t>80</w:t>
       </w:r>
       <w:r>
         <w:rPr>
@@ -226,13 +226,7 @@
         <w:rPr>
           <w:lang w:val="nl-NL"/>
         </w:rPr>
-        <w:t>7</w:t>
-      </w:r>
-      <w:r>
-        <w:rPr>
-          <w:lang w:val="nl-NL"/>
-        </w:rPr>
-        <w:t>,5</w:t>
+        <w:t>9</w:t>
       </w:r>
       <w:r>
         <w:rPr>
@@ -474,60 +468,60 @@
           <w:b/>
           <w:lang w:val="nl-NL"/>
         </w:rPr>
-        <w:t>2896</w:t>
+        <w:t>3000</w:t>
+      </w:r>
+    </w:p>
+    <w:p>
+      <w:pPr>
+        <w:rPr>
+          <w:b/>
+          <w:lang w:val="nl-NL"/>
+        </w:rPr>
+      </w:pPr>
+      <w:r>
+        <w:rPr>
+          <w:b/>
+          <w:lang w:val="nl-NL"/>
+        </w:rPr>
+        <w:t xml:space="preserve">Einddatum: </w:t>
+      </w:r>
+      <w:r>
+        <w:rPr>
+          <w:b/>
+          <w:lang w:val="nl-NL"/>
+        </w:rPr>
+        <w:t>16</w:t>
+      </w:r>
+      <w:r>
+        <w:rPr>
+          <w:b/>
+          <w:lang w:val="nl-NL"/>
+        </w:rPr>
+        <w:t>-</w:t>
+      </w:r>
+      <w:r>
+        <w:rPr>
+          <w:b/>
+          <w:lang w:val="nl-NL"/>
+        </w:rPr>
+        <w:t>11</w:t>
+      </w:r>
+      <w:r>
+        <w:rPr>
+          <w:b/>
+          <w:lang w:val="nl-NL"/>
+        </w:rPr>
+        <w:t>-</w:t>
+      </w:r>
+      <w:r>
+        <w:rPr>
+          <w:b/>
+          <w:lang w:val="nl-NL"/>
+        </w:rPr>
+        <w:t>3001</w:t>
       </w:r>
       <w:bookmarkStart w:id="0" w:name="_GoBack"/>
       <w:bookmarkEnd w:id="0"/>
-    </w:p>
-    <w:p>
-      <w:pPr>
-        <w:rPr>
-          <w:b/>
-          <w:lang w:val="nl-NL"/>
-        </w:rPr>
-      </w:pPr>
-      <w:r>
-        <w:rPr>
-          <w:b/>
-          <w:lang w:val="nl-NL"/>
-        </w:rPr>
-        <w:t xml:space="preserve">Einddatum: </w:t>
-      </w:r>
-      <w:r>
-        <w:rPr>
-          <w:b/>
-          <w:lang w:val="nl-NL"/>
-        </w:rPr>
-        <w:t>16</w:t>
-      </w:r>
-      <w:r>
-        <w:rPr>
-          <w:b/>
-          <w:lang w:val="nl-NL"/>
-        </w:rPr>
-        <w:t>-</w:t>
-      </w:r>
-      <w:r>
-        <w:rPr>
-          <w:b/>
-          <w:lang w:val="nl-NL"/>
-        </w:rPr>
-        <w:t>11</w:t>
-      </w:r>
-      <w:r>
-        <w:rPr>
-          <w:b/>
-          <w:lang w:val="nl-NL"/>
-        </w:rPr>
-        <w:t>-</w:t>
-      </w:r>
-      <w:r>
-        <w:rPr>
-          <w:b/>
-          <w:lang w:val="nl-NL"/>
-        </w:rPr>
-        <w:t>2897</w:t>
-      </w:r>
     </w:p>
     <w:p>
       <w:pPr>

</xml_diff>